<commit_message>
Update Mechanical/Thiết kế hệ thống băng tải.docx
</commit_message>
<xml_diff>
--- a/Implementation/Mechanical/Thiết kế hệ thống băng tải.docx
+++ b/Implementation/Mechanical/Thiết kế hệ thống băng tải.docx
@@ -65,7 +65,10 @@
     <w:p>
       <w:pPr>
         <w:pStyle w:val="ListParagraph"/>
-        <w:ind w:left="567"/>
+        <w:numPr>
+          <w:ilvl w:val="0"/>
+          <w:numId w:val="10"/>
+        </w:numPr>
         <w:rPr>
           <w:sz w:val="28"/>
           <w:szCs w:val="28"/>
@@ -101,7 +104,10 @@
     <w:p>
       <w:pPr>
         <w:pStyle w:val="ListParagraph"/>
-        <w:ind w:left="567"/>
+        <w:numPr>
+          <w:ilvl w:val="0"/>
+          <w:numId w:val="10"/>
+        </w:numPr>
         <w:rPr>
           <w:sz w:val="28"/>
           <w:szCs w:val="28"/>
@@ -124,6 +130,36 @@
         </w:rPr>
         <w:tab/>
         <w:t>: 16kg</w:t>
+      </w:r>
+      <w:r>
+        <w:rPr>
+          <w:sz w:val="28"/>
+          <w:szCs w:val="28"/>
+          <w:lang w:val="en-US"/>
+        </w:rPr>
+        <w:t xml:space="preserve"> </w:t>
+      </w:r>
+    </w:p>
+    <w:p>
+      <w:pPr>
+        <w:pStyle w:val="ListParagraph"/>
+        <w:numPr>
+          <w:ilvl w:val="0"/>
+          <w:numId w:val="10"/>
+        </w:numPr>
+        <w:rPr>
+          <w:sz w:val="28"/>
+          <w:szCs w:val="28"/>
+          <w:lang w:val="en-US"/>
+        </w:rPr>
+      </w:pPr>
+      <w:r>
+        <w:rPr>
+          <w:sz w:val="28"/>
+          <w:szCs w:val="28"/>
+          <w:lang w:val="en-US"/>
+        </w:rPr>
+        <w:t>Hệ thống cơ khí cần có khả năng mở rộng dễ dàng nhằm đáp ứng tiêu chí dễ dàng mở rộng khi cần tăng công suất</w:t>
       </w:r>
     </w:p>
     <w:p>
@@ -138,6 +174,8 @@
           <w:lang w:val="en-US"/>
         </w:rPr>
       </w:pPr>
+      <w:bookmarkStart w:id="0" w:name="_GoBack"/>
+      <w:bookmarkEnd w:id="0"/>
     </w:p>
     <w:p>
       <w:pPr>
@@ -671,6 +709,7 @@
           <w:szCs w:val="28"/>
           <w:lang w:val="en-US"/>
         </w:rPr>
+        <w:lastRenderedPageBreak/>
         <w:t>Giá thành gia công (bao gồm vật liệu) cho bộ khung băng tải</w:t>
       </w:r>
     </w:p>
@@ -693,7 +732,6 @@
           <w:szCs w:val="28"/>
           <w:lang w:val="en-US"/>
         </w:rPr>
-        <w:lastRenderedPageBreak/>
         <w:t>Loại tay gạt sẽ được sử dụng</w:t>
       </w:r>
     </w:p>
@@ -1067,8 +1105,6 @@
           <w:lang w:val="en-US"/>
         </w:rPr>
       </w:pPr>
-      <w:bookmarkStart w:id="0" w:name="_GoBack"/>
-      <w:bookmarkEnd w:id="0"/>
     </w:p>
     <w:sectPr>
       <w:pgSz w:w="11907" w:h="16840" w:code="9"/>
@@ -1173,6 +1209,119 @@
     </w:lvl>
   </w:abstractNum>
   <w:abstractNum w:abstractNumId="1">
+    <w:nsid w:val="0E296C81"/>
+    <w:multiLevelType w:val="hybridMultilevel"/>
+    <w:tmpl w:val="F64C75C6"/>
+    <w:lvl w:ilvl="0" w:tplc="2D2C678C">
+      <w:start w:val="3"/>
+      <w:numFmt w:val="bullet"/>
+      <w:lvlText w:val="-"/>
+      <w:lvlJc w:val="left"/>
+      <w:pPr>
+        <w:ind w:left="927" w:hanging="360"/>
+      </w:pPr>
+      <w:rPr>
+        <w:rFonts w:ascii="Times New Roman" w:eastAsia="Times New Roman" w:hAnsi="Times New Roman" w:cs="Times New Roman" w:hint="default"/>
+      </w:rPr>
+    </w:lvl>
+    <w:lvl w:ilvl="1" w:tplc="042A0003" w:tentative="1">
+      <w:start w:val="1"/>
+      <w:numFmt w:val="bullet"/>
+      <w:lvlText w:val="o"/>
+      <w:lvlJc w:val="left"/>
+      <w:pPr>
+        <w:ind w:left="1647" w:hanging="360"/>
+      </w:pPr>
+      <w:rPr>
+        <w:rFonts w:ascii="Courier New" w:hAnsi="Courier New" w:cs="Courier New" w:hint="default"/>
+      </w:rPr>
+    </w:lvl>
+    <w:lvl w:ilvl="2" w:tplc="042A0005" w:tentative="1">
+      <w:start w:val="1"/>
+      <w:numFmt w:val="bullet"/>
+      <w:lvlText w:val=""/>
+      <w:lvlJc w:val="left"/>
+      <w:pPr>
+        <w:ind w:left="2367" w:hanging="360"/>
+      </w:pPr>
+      <w:rPr>
+        <w:rFonts w:ascii="Wingdings" w:hAnsi="Wingdings" w:hint="default"/>
+      </w:rPr>
+    </w:lvl>
+    <w:lvl w:ilvl="3" w:tplc="042A0001" w:tentative="1">
+      <w:start w:val="1"/>
+      <w:numFmt w:val="bullet"/>
+      <w:lvlText w:val=""/>
+      <w:lvlJc w:val="left"/>
+      <w:pPr>
+        <w:ind w:left="3087" w:hanging="360"/>
+      </w:pPr>
+      <w:rPr>
+        <w:rFonts w:ascii="Symbol" w:hAnsi="Symbol" w:hint="default"/>
+      </w:rPr>
+    </w:lvl>
+    <w:lvl w:ilvl="4" w:tplc="042A0003" w:tentative="1">
+      <w:start w:val="1"/>
+      <w:numFmt w:val="bullet"/>
+      <w:lvlText w:val="o"/>
+      <w:lvlJc w:val="left"/>
+      <w:pPr>
+        <w:ind w:left="3807" w:hanging="360"/>
+      </w:pPr>
+      <w:rPr>
+        <w:rFonts w:ascii="Courier New" w:hAnsi="Courier New" w:cs="Courier New" w:hint="default"/>
+      </w:rPr>
+    </w:lvl>
+    <w:lvl w:ilvl="5" w:tplc="042A0005" w:tentative="1">
+      <w:start w:val="1"/>
+      <w:numFmt w:val="bullet"/>
+      <w:lvlText w:val=""/>
+      <w:lvlJc w:val="left"/>
+      <w:pPr>
+        <w:ind w:left="4527" w:hanging="360"/>
+      </w:pPr>
+      <w:rPr>
+        <w:rFonts w:ascii="Wingdings" w:hAnsi="Wingdings" w:hint="default"/>
+      </w:rPr>
+    </w:lvl>
+    <w:lvl w:ilvl="6" w:tplc="042A0001" w:tentative="1">
+      <w:start w:val="1"/>
+      <w:numFmt w:val="bullet"/>
+      <w:lvlText w:val=""/>
+      <w:lvlJc w:val="left"/>
+      <w:pPr>
+        <w:ind w:left="5247" w:hanging="360"/>
+      </w:pPr>
+      <w:rPr>
+        <w:rFonts w:ascii="Symbol" w:hAnsi="Symbol" w:hint="default"/>
+      </w:rPr>
+    </w:lvl>
+    <w:lvl w:ilvl="7" w:tplc="042A0003" w:tentative="1">
+      <w:start w:val="1"/>
+      <w:numFmt w:val="bullet"/>
+      <w:lvlText w:val="o"/>
+      <w:lvlJc w:val="left"/>
+      <w:pPr>
+        <w:ind w:left="5967" w:hanging="360"/>
+      </w:pPr>
+      <w:rPr>
+        <w:rFonts w:ascii="Courier New" w:hAnsi="Courier New" w:cs="Courier New" w:hint="default"/>
+      </w:rPr>
+    </w:lvl>
+    <w:lvl w:ilvl="8" w:tplc="042A0005" w:tentative="1">
+      <w:start w:val="1"/>
+      <w:numFmt w:val="bullet"/>
+      <w:lvlText w:val=""/>
+      <w:lvlJc w:val="left"/>
+      <w:pPr>
+        <w:ind w:left="6687" w:hanging="360"/>
+      </w:pPr>
+      <w:rPr>
+        <w:rFonts w:ascii="Wingdings" w:hAnsi="Wingdings" w:hint="default"/>
+      </w:rPr>
+    </w:lvl>
+  </w:abstractNum>
+  <w:abstractNum w:abstractNumId="2">
     <w:nsid w:val="15AF2179"/>
     <w:multiLevelType w:val="hybridMultilevel"/>
     <w:tmpl w:val="9560F87E"/>
@@ -1258,7 +1407,7 @@
       </w:pPr>
     </w:lvl>
   </w:abstractNum>
-  <w:abstractNum w:abstractNumId="2">
+  <w:abstractNum w:abstractNumId="3">
     <w:nsid w:val="1C201F94"/>
     <w:multiLevelType w:val="hybridMultilevel"/>
     <w:tmpl w:val="86BEACE0"/>
@@ -1371,7 +1520,7 @@
       </w:rPr>
     </w:lvl>
   </w:abstractNum>
-  <w:abstractNum w:abstractNumId="3">
+  <w:abstractNum w:abstractNumId="4">
     <w:nsid w:val="1F0C5831"/>
     <w:multiLevelType w:val="hybridMultilevel"/>
     <w:tmpl w:val="BD304D18"/>
@@ -1460,7 +1609,7 @@
       </w:pPr>
     </w:lvl>
   </w:abstractNum>
-  <w:abstractNum w:abstractNumId="4">
+  <w:abstractNum w:abstractNumId="5">
     <w:nsid w:val="24A751D1"/>
     <w:multiLevelType w:val="multilevel"/>
     <w:tmpl w:val="045EF312"/>
@@ -1589,7 +1738,7 @@
       </w:rPr>
     </w:lvl>
   </w:abstractNum>
-  <w:abstractNum w:abstractNumId="5">
+  <w:abstractNum w:abstractNumId="6">
     <w:nsid w:val="25E15CFE"/>
     <w:multiLevelType w:val="hybridMultilevel"/>
     <w:tmpl w:val="6CB6228A"/>
@@ -1702,7 +1851,7 @@
       </w:rPr>
     </w:lvl>
   </w:abstractNum>
-  <w:abstractNum w:abstractNumId="6">
+  <w:abstractNum w:abstractNumId="7">
     <w:nsid w:val="483E26C5"/>
     <w:multiLevelType w:val="hybridMultilevel"/>
     <w:tmpl w:val="749CFFB4"/>
@@ -1791,7 +1940,7 @@
       </w:pPr>
     </w:lvl>
   </w:abstractNum>
-  <w:abstractNum w:abstractNumId="7">
+  <w:abstractNum w:abstractNumId="8">
     <w:nsid w:val="5A0A6A94"/>
     <w:multiLevelType w:val="hybridMultilevel"/>
     <w:tmpl w:val="B3B0128A"/>
@@ -1880,7 +2029,7 @@
       </w:pPr>
     </w:lvl>
   </w:abstractNum>
-  <w:abstractNum w:abstractNumId="8">
+  <w:abstractNum w:abstractNumId="9">
     <w:nsid w:val="68A67A57"/>
     <w:multiLevelType w:val="hybridMultilevel"/>
     <w:tmpl w:val="EE48BEEC"/>
@@ -1972,31 +2121,34 @@
     </w:lvl>
   </w:abstractNum>
   <w:num w:numId="1">
+    <w:abstractNumId w:val="5"/>
+  </w:num>
+  <w:num w:numId="2">
+    <w:abstractNumId w:val="2"/>
+  </w:num>
+  <w:num w:numId="3">
+    <w:abstractNumId w:val="9"/>
+  </w:num>
+  <w:num w:numId="4">
+    <w:abstractNumId w:val="8"/>
+  </w:num>
+  <w:num w:numId="5">
     <w:abstractNumId w:val="4"/>
   </w:num>
-  <w:num w:numId="2">
-    <w:abstractNumId w:val="1"/>
-  </w:num>
-  <w:num w:numId="3">
-    <w:abstractNumId w:val="8"/>
-  </w:num>
-  <w:num w:numId="4">
+  <w:num w:numId="6">
     <w:abstractNumId w:val="7"/>
   </w:num>
-  <w:num w:numId="5">
+  <w:num w:numId="7">
     <w:abstractNumId w:val="3"/>
-  </w:num>
-  <w:num w:numId="6">
-    <w:abstractNumId w:val="6"/>
-  </w:num>
-  <w:num w:numId="7">
-    <w:abstractNumId w:val="2"/>
   </w:num>
   <w:num w:numId="8">
     <w:abstractNumId w:val="0"/>
   </w:num>
   <w:num w:numId="9">
-    <w:abstractNumId w:val="5"/>
+    <w:abstractNumId w:val="6"/>
+  </w:num>
+  <w:num w:numId="10">
+    <w:abstractNumId w:val="1"/>
   </w:num>
 </w:numbering>
 </file>

</xml_diff>